<commit_message>
The final source code version
</commit_message>
<xml_diff>
--- a/readme.docx
+++ b/readme.docx
@@ -1,10 +1,10 @@
 
 <file path=word/document.xml><?xml version="1.0" encoding="utf-8"?>
-<w:document xmlns:wpc="http://schemas.microsoft.com/office/word/2010/wordprocessingCanvas" xmlns:cx="http://schemas.microsoft.com/office/drawing/2014/chartex" xmlns:cx1="http://schemas.microsoft.com/office/drawing/2015/9/8/chartex" xmlns:cx2="http://schemas.microsoft.com/office/drawing/2015/10/21/chartex" xmlns:cx3="http://schemas.microsoft.com/office/drawing/2016/5/9/chartex" xmlns:cx4="http://schemas.microsoft.com/office/drawing/2016/5/10/chartex" xmlns:cx5="http://schemas.microsoft.com/office/drawing/2016/5/11/chartex" xmlns:cx6="http://schemas.microsoft.com/office/drawing/2016/5/12/chartex" xmlns:cx7="http://schemas.microsoft.com/office/drawing/2016/5/13/chartex" xmlns:cx8="http://schemas.microsoft.com/office/drawing/2016/5/14/chartex" xmlns:mc="http://schemas.openxmlformats.org/markup-compatibility/2006" xmlns:aink="http://schemas.microsoft.com/office/drawing/2016/ink" xmlns:am3d="http://schemas.microsoft.com/office/drawing/2017/model3d" xmlns:o="urn:schemas-microsoft-com:office:office" xmlns:r="http://schemas.openxmlformats.org/officeDocument/2006/relationships" xmlns:m="http://schemas.openxmlformats.org/officeDocument/2006/math" xmlns:v="urn:schemas-microsoft-com:vml" xmlns:wp14="http://schemas.microsoft.com/office/word/2010/wordprocessingDrawing" xmlns:wp="http://schemas.openxmlformats.org/drawingml/2006/wordprocessingDrawing" xmlns:w10="urn:schemas-microsoft-com:office:word" xmlns:w="http://schemas.openxmlformats.org/wordprocessingml/2006/main" xmlns:w14="http://schemas.microsoft.com/office/word/2010/wordml" xmlns:w15="http://schemas.microsoft.com/office/word/2012/wordml" xmlns:w16cid="http://schemas.microsoft.com/office/word/2016/wordml/cid" xmlns:w16se="http://schemas.microsoft.com/office/word/2015/wordml/symex" xmlns:wpg="http://schemas.microsoft.com/office/word/2010/wordprocessingGroup" xmlns:wpi="http://schemas.microsoft.com/office/word/2010/wordprocessingInk" xmlns:wne="http://schemas.microsoft.com/office/word/2006/wordml" xmlns:wps="http://schemas.microsoft.com/office/word/2010/wordprocessingShape" mc:Ignorable="w14 w15 w16se w16cid wp14">
+<w:document xmlns:wpc="http://schemas.microsoft.com/office/word/2010/wordprocessingCanvas" xmlns:cx="http://schemas.microsoft.com/office/drawing/2014/chartex" xmlns:mc="http://schemas.openxmlformats.org/markup-compatibility/2006" xmlns:o="urn:schemas-microsoft-com:office:office" xmlns:r="http://schemas.openxmlformats.org/officeDocument/2006/relationships" xmlns:m="http://schemas.openxmlformats.org/officeDocument/2006/math" xmlns:v="urn:schemas-microsoft-com:vml" xmlns:wp14="http://schemas.microsoft.com/office/word/2010/wordprocessingDrawing" xmlns:wp="http://schemas.openxmlformats.org/drawingml/2006/wordprocessingDrawing" xmlns:w10="urn:schemas-microsoft-com:office:word" xmlns:w="http://schemas.openxmlformats.org/wordprocessingml/2006/main" xmlns:w14="http://schemas.microsoft.com/office/word/2010/wordml" xmlns:w15="http://schemas.microsoft.com/office/word/2012/wordml" xmlns:w16se="http://schemas.microsoft.com/office/word/2015/wordml/symex" xmlns:wpg="http://schemas.microsoft.com/office/word/2010/wordprocessingGroup" xmlns:wpi="http://schemas.microsoft.com/office/word/2010/wordprocessingInk" xmlns:wne="http://schemas.microsoft.com/office/word/2006/wordml" xmlns:wps="http://schemas.microsoft.com/office/word/2010/wordprocessingShape" mc:Ignorable="w14 w15 w16se wp14">
   <w:body>
     <w:p>
       <w:pPr>
-        <w:pStyle w:val="Akapitzlist"/>
+        <w:pStyle w:val="ListParagraph"/>
         <w:numPr>
           <w:ilvl w:val="0"/>
           <w:numId w:val="2"/>
@@ -31,7 +31,7 @@
     </w:p>
     <w:p>
       <w:pPr>
-        <w:pStyle w:val="Akapitzlist"/>
+        <w:pStyle w:val="ListParagraph"/>
         <w:numPr>
           <w:ilvl w:val="0"/>
           <w:numId w:val="1"/>
@@ -56,7 +56,13 @@
         <w:rPr>
           <w:lang w:val="en-US"/>
         </w:rPr>
-        <w:t>5</w:t>
+        <w:t>7</w:t>
+      </w:r>
+      <w:r>
+        <w:rPr>
+          <w:lang w:val="en-US"/>
+        </w:rPr>
+        <w:t xml:space="preserve"> (you can get it free for academic purposes)</w:t>
       </w:r>
       <w:r>
         <w:rPr>
@@ -74,7 +80,7 @@
     </w:p>
     <w:p>
       <w:pPr>
-        <w:pStyle w:val="Akapitzlist"/>
+        <w:pStyle w:val="ListParagraph"/>
         <w:numPr>
           <w:ilvl w:val="0"/>
           <w:numId w:val="1"/>
@@ -111,7 +117,33 @@
         <w:rPr>
           <w:lang w:val="en-US"/>
         </w:rPr>
-        <w:t>the compilation on Release x64</w:t>
+        <w:t xml:space="preserve">the compilation on </w:t>
+      </w:r>
+      <w:r>
+        <w:rPr>
+          <w:i/>
+          <w:lang w:val="en-US"/>
+        </w:rPr>
+        <w:t>Release</w:t>
+      </w:r>
+      <w:r>
+        <w:rPr>
+          <w:lang w:val="en-US"/>
+        </w:rPr>
+        <w:t xml:space="preserve"> </w:t>
+      </w:r>
+      <w:r>
+        <w:rPr>
+          <w:lang w:val="en-US"/>
+        </w:rPr>
+        <w:t xml:space="preserve">and on </w:t>
+      </w:r>
+      <w:r>
+        <w:rPr>
+          <w:i/>
+          <w:lang w:val="en-US"/>
+        </w:rPr>
+        <w:t>x64</w:t>
       </w:r>
     </w:p>
     <w:p>
@@ -124,7 +156,7 @@
     </w:p>
     <w:p>
       <w:pPr>
-        <w:pStyle w:val="Akapitzlist"/>
+        <w:pStyle w:val="ListParagraph"/>
         <w:numPr>
           <w:ilvl w:val="0"/>
           <w:numId w:val="1"/>
@@ -139,14 +171,18 @@
         </w:rPr>
         <w:t xml:space="preserve">The main project is </w:t>
       </w:r>
-      <w:proofErr w:type="spellStart"/>
       <w:r>
         <w:rPr>
           <w:lang w:val="en-US"/>
         </w:rPr>
         <w:t>EATester</w:t>
       </w:r>
-      <w:proofErr w:type="spellEnd"/>
+      <w:r>
+        <w:rPr>
+          <w:lang w:val="en-US"/>
+        </w:rPr>
+        <w:t xml:space="preserve"> (use the “Set as startup project” option)</w:t>
+      </w:r>
     </w:p>
     <w:p>
       <w:pPr>
@@ -162,572 +198,168 @@
           <w:lang w:val="en-US"/>
         </w:rPr>
       </w:pPr>
-    </w:p>
-    <w:p>
-      <w:pPr>
-        <w:ind w:left="568" w:firstLine="0"/>
-        <w:rPr>
-          <w:lang w:val="en-US"/>
-        </w:rPr>
-      </w:pPr>
-    </w:p>
-    <w:p>
-      <w:pPr>
-        <w:pStyle w:val="Akapitzlist"/>
-        <w:numPr>
-          <w:ilvl w:val="0"/>
-          <w:numId w:val="2"/>
-        </w:numPr>
-        <w:rPr>
-          <w:b/>
-          <w:lang w:val="en-US"/>
-        </w:rPr>
-      </w:pPr>
-      <w:r>
-        <w:rPr>
-          <w:b/>
-          <w:lang w:val="en-US"/>
-        </w:rPr>
-        <w:t xml:space="preserve">How to </w:t>
-      </w:r>
-      <w:r>
-        <w:rPr>
-          <w:b/>
-          <w:lang w:val="en-US"/>
-        </w:rPr>
-        <w:t>execute</w:t>
-      </w:r>
-    </w:p>
-    <w:p>
-      <w:pPr>
-        <w:rPr>
-          <w:b/>
-          <w:lang w:val="en-US"/>
-        </w:rPr>
-      </w:pPr>
-    </w:p>
-    <w:p>
-      <w:pPr>
-        <w:pStyle w:val="Akapitzlist"/>
-        <w:numPr>
-          <w:ilvl w:val="0"/>
-          <w:numId w:val="3"/>
-        </w:numPr>
-        <w:rPr>
-          <w:lang w:val="en-US"/>
-        </w:rPr>
-      </w:pPr>
-      <w:r>
-        <w:rPr>
-          <w:lang w:val="en-US"/>
-        </w:rPr>
-        <w:t>The examples of how to run considered methods by hand are given in “</w:t>
-      </w:r>
-      <w:r>
-        <w:rPr>
-          <w:lang w:val="en-US"/>
-        </w:rPr>
-        <w:t>run me yourself</w:t>
-      </w:r>
-      <w:r>
-        <w:rPr>
-          <w:lang w:val="en-US"/>
-        </w:rPr>
-        <w:t>” folder.</w:t>
-      </w:r>
-    </w:p>
-    <w:p>
-      <w:pPr>
-        <w:rPr>
-          <w:lang w:val="en-US"/>
-        </w:rPr>
-      </w:pPr>
-    </w:p>
-    <w:p>
-      <w:pPr>
-        <w:pStyle w:val="Akapitzlist"/>
-        <w:numPr>
-          <w:ilvl w:val="0"/>
-          <w:numId w:val="3"/>
-        </w:numPr>
-        <w:rPr>
-          <w:lang w:val="en-US"/>
-        </w:rPr>
-      </w:pPr>
-      <w:r>
-        <w:rPr>
-          <w:lang w:val="en-US"/>
-        </w:rPr>
-        <w:t xml:space="preserve">The test took many executions and were handled by a dedicated program that was assuring that the same number of experiments is executed in a given moment. Therefore, the experiment execution may be found as complicated. We hope that </w:t>
-      </w:r>
-      <w:r>
-        <w:rPr>
-          <w:lang w:val="en-US"/>
-        </w:rPr>
-        <w:t>examples</w:t>
-      </w:r>
-      <w:r>
-        <w:rPr>
-          <w:lang w:val="en-US"/>
-        </w:rPr>
-        <w:t xml:space="preserve"> we have supported will be clear enough, to allow anyone running his own experiments. </w:t>
-      </w:r>
-    </w:p>
-    <w:p>
-      <w:pPr>
-        <w:pStyle w:val="Akapitzlist"/>
-        <w:rPr>
-          <w:lang w:val="en-US"/>
-        </w:rPr>
-      </w:pPr>
-    </w:p>
-    <w:p>
-      <w:pPr>
-        <w:pStyle w:val="Akapitzlist"/>
-        <w:numPr>
-          <w:ilvl w:val="0"/>
-          <w:numId w:val="3"/>
-        </w:numPr>
-        <w:rPr>
-          <w:lang w:val="en-US"/>
-        </w:rPr>
-      </w:pPr>
-      <w:r>
-        <w:rPr>
-          <w:lang w:val="en-US"/>
-        </w:rPr>
-        <w:t>To execute 3LOa you need to:</w:t>
-      </w:r>
-    </w:p>
-    <w:p>
-      <w:pPr>
-        <w:pStyle w:val="Akapitzlist"/>
-        <w:numPr>
-          <w:ilvl w:val="0"/>
-          <w:numId w:val="4"/>
-        </w:numPr>
-        <w:rPr>
-          <w:lang w:val="en-US"/>
-        </w:rPr>
-      </w:pPr>
-      <w:r>
-        <w:rPr>
-          <w:lang w:val="en-US"/>
-        </w:rPr>
-        <w:t>Put “</w:t>
-      </w:r>
-      <w:r>
-        <w:rPr>
-          <w:lang w:val="en-US"/>
-        </w:rPr>
-        <w:t>EATester</w:t>
-      </w:r>
-      <w:r>
-        <w:rPr>
-          <w:lang w:val="en-US"/>
-        </w:rPr>
-        <w:t>.exe</w:t>
-      </w:r>
-      <w:r>
-        <w:rPr>
-          <w:lang w:val="en-US"/>
-        </w:rPr>
-        <w:t>”, “</w:t>
-      </w:r>
-      <w:proofErr w:type="spellStart"/>
-      <w:r>
-        <w:rPr>
-          <w:lang w:val="en-US"/>
-        </w:rPr>
-        <w:t>zobristkey</w:t>
-      </w:r>
-      <w:proofErr w:type="spellEnd"/>
-      <w:r>
-        <w:rPr>
-          <w:lang w:val="en-US"/>
-        </w:rPr>
-        <w:t>” and settings file in one folder.</w:t>
-      </w:r>
-    </w:p>
-    <w:p>
-      <w:pPr>
-        <w:pStyle w:val="Akapitzlist"/>
-        <w:numPr>
-          <w:ilvl w:val="0"/>
-          <w:numId w:val="4"/>
-        </w:numPr>
-        <w:rPr>
-          <w:lang w:val="en-US"/>
-        </w:rPr>
-      </w:pPr>
-      <w:r>
-        <w:rPr>
-          <w:lang w:val="en-US"/>
-        </w:rPr>
-        <w:t>In the 3LOa execute example the problem solved is deceptive concatenation. For such problem you need to put the file with problem definition in the same folder as the rest of the files. In the example it is the “</w:t>
-      </w:r>
-      <w:r>
-        <w:rPr>
-          <w:lang w:val="en-US"/>
-        </w:rPr>
-        <w:t>dec_concat.txt</w:t>
-      </w:r>
-      <w:r>
-        <w:rPr>
-          <w:lang w:val="en-US"/>
-        </w:rPr>
-        <w:t>” file.</w:t>
-      </w:r>
-    </w:p>
-    <w:p>
-      <w:pPr>
-        <w:pStyle w:val="Akapitzlist"/>
-        <w:numPr>
-          <w:ilvl w:val="0"/>
-          <w:numId w:val="4"/>
-        </w:numPr>
-        <w:rPr>
-          <w:lang w:val="en-US"/>
-        </w:rPr>
-      </w:pPr>
-      <w:r>
-        <w:rPr>
-          <w:lang w:val="en-US"/>
-        </w:rPr>
-        <w:t>Finally, you need to create the entry file. The entry file contains the name of the settings file (and &lt;enter&gt; after the setting file name).</w:t>
-      </w:r>
-    </w:p>
-    <w:p>
-      <w:pPr>
-        <w:pStyle w:val="Akapitzlist"/>
-        <w:numPr>
-          <w:ilvl w:val="0"/>
-          <w:numId w:val="4"/>
-        </w:numPr>
-        <w:rPr>
-          <w:lang w:val="en-US"/>
-        </w:rPr>
-      </w:pPr>
-      <w:r>
-        <w:rPr>
-          <w:lang w:val="en-US"/>
-        </w:rPr>
-        <w:t>To execute the program you type “</w:t>
-      </w:r>
-      <w:r>
-        <w:rPr>
-          <w:lang w:val="en-US"/>
-        </w:rPr>
-        <w:t>EATester</w:t>
-      </w:r>
-      <w:r>
-        <w:rPr>
-          <w:lang w:val="en-US"/>
-        </w:rPr>
-        <w:t>.exe</w:t>
-      </w:r>
-      <w:r>
-        <w:rPr>
-          <w:lang w:val="en-US"/>
-        </w:rPr>
-        <w:t xml:space="preserve"> 1”. For such command “</w:t>
-      </w:r>
-      <w:r>
-        <w:rPr>
-          <w:lang w:val="en-US"/>
-        </w:rPr>
-        <w:t>EATester</w:t>
-      </w:r>
-      <w:r>
-        <w:rPr>
-          <w:lang w:val="en-US"/>
-        </w:rPr>
-        <w:t>.exe</w:t>
-      </w:r>
-      <w:r>
-        <w:rPr>
-          <w:lang w:val="en-US"/>
-        </w:rPr>
-        <w:t>” will be executed with parameter “1” and it will consider the “1_entry.txt” file that contains the name of settings file.</w:t>
-      </w:r>
-    </w:p>
-    <w:p>
-      <w:pPr>
-        <w:pStyle w:val="Akapitzlist"/>
-        <w:numPr>
-          <w:ilvl w:val="0"/>
-          <w:numId w:val="4"/>
-        </w:numPr>
-        <w:rPr>
-          <w:lang w:val="en-US"/>
-        </w:rPr>
-      </w:pPr>
-      <w:r>
-        <w:rPr>
-          <w:lang w:val="en-US"/>
-        </w:rPr>
-        <w:t>After the execution the following files will be created</w:t>
-      </w:r>
-      <w:r>
-        <w:rPr>
-          <w:lang w:val="en-US"/>
-        </w:rPr>
-        <w:t xml:space="preserve"> “1_out.txt” that contains the output information for the summery files and “3LO_&lt;experiment number&gt;.txt” that contains the full experiment log.</w:t>
-      </w:r>
-    </w:p>
-    <w:p>
-      <w:pPr>
-        <w:rPr>
-          <w:lang w:val="en-US"/>
-        </w:rPr>
-      </w:pPr>
-    </w:p>
-    <w:p>
-      <w:pPr>
-        <w:pStyle w:val="Akapitzlist"/>
-        <w:numPr>
-          <w:ilvl w:val="0"/>
-          <w:numId w:val="3"/>
-        </w:numPr>
-        <w:rPr>
-          <w:lang w:val="en-US"/>
-        </w:rPr>
-      </w:pPr>
-      <w:r>
-        <w:rPr>
-          <w:lang w:val="en-US"/>
-        </w:rPr>
-        <w:t xml:space="preserve">To execute </w:t>
-      </w:r>
-      <w:r>
-        <w:rPr>
-          <w:lang w:val="en-US"/>
-        </w:rPr>
-        <w:t>ps</w:t>
-      </w:r>
-      <w:r>
-        <w:rPr>
-          <w:lang w:val="en-US"/>
-        </w:rPr>
-        <w:t>DSMGA2 you need to:</w:t>
-      </w:r>
-    </w:p>
-    <w:p>
-      <w:pPr>
-        <w:pStyle w:val="Akapitzlist"/>
-        <w:numPr>
-          <w:ilvl w:val="0"/>
-          <w:numId w:val="4"/>
-        </w:numPr>
-        <w:rPr>
-          <w:lang w:val="en-US"/>
-        </w:rPr>
-      </w:pPr>
-      <w:r>
-        <w:rPr>
-          <w:lang w:val="en-US"/>
-        </w:rPr>
-        <w:t>Put “</w:t>
-      </w:r>
-      <w:r>
-        <w:rPr>
-          <w:lang w:val="en-US"/>
-        </w:rPr>
-        <w:t>EATester</w:t>
-      </w:r>
-      <w:r>
-        <w:rPr>
-          <w:lang w:val="en-US"/>
-        </w:rPr>
-        <w:t>.exe</w:t>
-      </w:r>
-      <w:r>
-        <w:rPr>
-          <w:lang w:val="en-US"/>
-        </w:rPr>
-        <w:t>”, “</w:t>
-      </w:r>
-      <w:proofErr w:type="spellStart"/>
-      <w:r>
-        <w:rPr>
-          <w:lang w:val="en-US"/>
-        </w:rPr>
-        <w:t>zobristkey</w:t>
-      </w:r>
-      <w:proofErr w:type="spellEnd"/>
-      <w:r>
-        <w:rPr>
-          <w:lang w:val="en-US"/>
-        </w:rPr>
-        <w:t>” and settings file in one folder.</w:t>
-      </w:r>
-    </w:p>
-    <w:p>
-      <w:pPr>
-        <w:pStyle w:val="Akapitzlist"/>
-        <w:numPr>
-          <w:ilvl w:val="0"/>
-          <w:numId w:val="4"/>
-        </w:numPr>
-        <w:rPr>
-          <w:lang w:val="en-US"/>
-        </w:rPr>
-      </w:pPr>
-      <w:r>
-        <w:rPr>
-          <w:lang w:val="en-US"/>
-        </w:rPr>
-        <w:t xml:space="preserve">In the </w:t>
-      </w:r>
-      <w:r>
-        <w:rPr>
-          <w:lang w:val="en-US"/>
-        </w:rPr>
-        <w:t xml:space="preserve">psDSMGA2 </w:t>
-      </w:r>
-      <w:r>
-        <w:rPr>
-          <w:lang w:val="en-US"/>
-        </w:rPr>
-        <w:t xml:space="preserve">example the problem solved is </w:t>
-      </w:r>
-      <w:proofErr w:type="spellStart"/>
-      <w:r>
-        <w:rPr>
-          <w:lang w:val="en-US"/>
-        </w:rPr>
-        <w:t>ising</w:t>
-      </w:r>
-      <w:proofErr w:type="spellEnd"/>
-      <w:r>
-        <w:rPr>
-          <w:lang w:val="en-US"/>
-        </w:rPr>
-        <w:t xml:space="preserve"> spin glass. For such problem you need to put the file with problem definition in the same folder as the rest of the files. In the example it is the “</w:t>
-      </w:r>
-      <w:r>
-        <w:rPr>
-          <w:lang w:val="en-US"/>
-        </w:rPr>
-        <w:t>IsingSpinGlass_pm_784_0</w:t>
-      </w:r>
-      <w:r>
-        <w:rPr>
-          <w:lang w:val="en-US"/>
-        </w:rPr>
-        <w:t>.txt</w:t>
-      </w:r>
-      <w:r>
-        <w:rPr>
-          <w:lang w:val="en-US"/>
-        </w:rPr>
-        <w:t>” file.</w:t>
-      </w:r>
-    </w:p>
-    <w:p>
-      <w:pPr>
-        <w:pStyle w:val="Akapitzlist"/>
-        <w:numPr>
-          <w:ilvl w:val="0"/>
-          <w:numId w:val="4"/>
-        </w:numPr>
-        <w:rPr>
-          <w:lang w:val="en-US"/>
-        </w:rPr>
-      </w:pPr>
-      <w:r>
-        <w:rPr>
-          <w:lang w:val="en-US"/>
-        </w:rPr>
-        <w:t>Entry file the same as for 3LOa</w:t>
-      </w:r>
-    </w:p>
-    <w:p>
-      <w:pPr>
-        <w:pStyle w:val="Akapitzlist"/>
-        <w:numPr>
-          <w:ilvl w:val="0"/>
-          <w:numId w:val="4"/>
-        </w:numPr>
-        <w:rPr>
-          <w:lang w:val="en-US"/>
-        </w:rPr>
-      </w:pPr>
-      <w:r>
-        <w:rPr>
-          <w:lang w:val="en-US"/>
-        </w:rPr>
-        <w:t>Execute the experiment in the same way as for 3LOa</w:t>
-      </w:r>
-    </w:p>
-    <w:p>
-      <w:pPr>
-        <w:pStyle w:val="Akapitzlist"/>
-        <w:numPr>
-          <w:ilvl w:val="0"/>
-          <w:numId w:val="4"/>
-        </w:numPr>
-        <w:rPr>
-          <w:lang w:val="en-US"/>
-        </w:rPr>
-      </w:pPr>
-      <w:r>
-        <w:rPr>
-          <w:lang w:val="en-US"/>
-        </w:rPr>
-        <w:t>Output files will be the same as for 3LOa</w:t>
-      </w:r>
-    </w:p>
-    <w:p>
-      <w:pPr>
-        <w:rPr>
-          <w:lang w:val="en-US"/>
-        </w:rPr>
-      </w:pPr>
-    </w:p>
-    <w:p>
-      <w:pPr>
-        <w:pStyle w:val="Akapitzlist"/>
-        <w:numPr>
-          <w:ilvl w:val="0"/>
-          <w:numId w:val="3"/>
-        </w:numPr>
-        <w:rPr>
-          <w:lang w:val="en-US"/>
-        </w:rPr>
-      </w:pPr>
-      <w:r>
-        <w:rPr>
-          <w:lang w:val="en-US"/>
-        </w:rPr>
-        <w:t>To execute P3 you need to:</w:t>
-      </w:r>
-    </w:p>
-    <w:p>
-      <w:pPr>
-        <w:pStyle w:val="Akapitzlist"/>
-        <w:numPr>
-          <w:ilvl w:val="0"/>
-          <w:numId w:val="4"/>
-        </w:numPr>
-        <w:rPr>
-          <w:lang w:val="en-US"/>
-        </w:rPr>
-      </w:pPr>
-      <w:r>
-        <w:rPr>
-          <w:lang w:val="en-US"/>
-        </w:rPr>
-        <w:t>Put “</w:t>
-      </w:r>
-      <w:r>
-        <w:rPr>
-          <w:lang w:val="en-US"/>
-        </w:rPr>
-        <w:t>EATester</w:t>
-      </w:r>
       <w:bookmarkStart w:id="0" w:name="_GoBack"/>
       <w:bookmarkEnd w:id="0"/>
+    </w:p>
+    <w:p>
+      <w:pPr>
+        <w:ind w:left="568" w:firstLine="0"/>
+        <w:rPr>
+          <w:lang w:val="en-US"/>
+        </w:rPr>
+      </w:pPr>
+    </w:p>
+    <w:p>
+      <w:pPr>
+        <w:pStyle w:val="ListParagraph"/>
+        <w:numPr>
+          <w:ilvl w:val="0"/>
+          <w:numId w:val="2"/>
+        </w:numPr>
+        <w:rPr>
+          <w:b/>
+          <w:lang w:val="en-US"/>
+        </w:rPr>
+      </w:pPr>
+      <w:r>
+        <w:rPr>
+          <w:b/>
+          <w:lang w:val="en-US"/>
+        </w:rPr>
+        <w:t xml:space="preserve">How to </w:t>
+      </w:r>
+      <w:r>
+        <w:rPr>
+          <w:b/>
+          <w:lang w:val="en-US"/>
+        </w:rPr>
+        <w:t>execute</w:t>
+      </w:r>
+    </w:p>
+    <w:p>
+      <w:pPr>
+        <w:rPr>
+          <w:b/>
+          <w:lang w:val="en-US"/>
+        </w:rPr>
+      </w:pPr>
+    </w:p>
+    <w:p>
+      <w:pPr>
+        <w:pStyle w:val="ListParagraph"/>
+        <w:numPr>
+          <w:ilvl w:val="0"/>
+          <w:numId w:val="3"/>
+        </w:numPr>
+        <w:rPr>
+          <w:lang w:val="en-US"/>
+        </w:rPr>
+      </w:pPr>
+      <w:r>
+        <w:rPr>
+          <w:lang w:val="en-US"/>
+        </w:rPr>
+        <w:t>The examples of how to run considered methods by hand are given in “</w:t>
+      </w:r>
+      <w:r>
+        <w:rPr>
+          <w:lang w:val="en-US"/>
+        </w:rPr>
+        <w:t>run me yourself</w:t>
+      </w:r>
+      <w:r>
+        <w:rPr>
+          <w:lang w:val="en-US"/>
+        </w:rPr>
+        <w:t>” folder.</w:t>
+      </w:r>
+    </w:p>
+    <w:p>
+      <w:pPr>
+        <w:rPr>
+          <w:lang w:val="en-US"/>
+        </w:rPr>
+      </w:pPr>
+    </w:p>
+    <w:p>
+      <w:pPr>
+        <w:pStyle w:val="ListParagraph"/>
+        <w:numPr>
+          <w:ilvl w:val="0"/>
+          <w:numId w:val="3"/>
+        </w:numPr>
+        <w:rPr>
+          <w:lang w:val="en-US"/>
+        </w:rPr>
+      </w:pPr>
+      <w:r>
+        <w:rPr>
+          <w:lang w:val="en-US"/>
+        </w:rPr>
+        <w:t xml:space="preserve">The test took many executions and were handled by a dedicated program that was assuring that the same number of experiments is executed in a given moment. Therefore, the experiment execution may be found as complicated. We hope that </w:t>
+      </w:r>
+      <w:r>
+        <w:rPr>
+          <w:lang w:val="en-US"/>
+        </w:rPr>
+        <w:t>examples</w:t>
+      </w:r>
+      <w:r>
+        <w:rPr>
+          <w:lang w:val="en-US"/>
+        </w:rPr>
+        <w:t xml:space="preserve"> we have supported will be clear enough, to allow anyone running his own experiments. </w:t>
+      </w:r>
+    </w:p>
+    <w:p>
+      <w:pPr>
+        <w:pStyle w:val="ListParagraph"/>
+        <w:rPr>
+          <w:lang w:val="en-US"/>
+        </w:rPr>
+      </w:pPr>
+    </w:p>
+    <w:p>
+      <w:pPr>
+        <w:pStyle w:val="ListParagraph"/>
+        <w:numPr>
+          <w:ilvl w:val="0"/>
+          <w:numId w:val="3"/>
+        </w:numPr>
+        <w:rPr>
+          <w:lang w:val="en-US"/>
+        </w:rPr>
+      </w:pPr>
+      <w:r>
+        <w:rPr>
+          <w:lang w:val="en-US"/>
+        </w:rPr>
+        <w:t>To execute 3LOa you need to:</w:t>
+      </w:r>
+    </w:p>
+    <w:p>
+      <w:pPr>
+        <w:pStyle w:val="ListParagraph"/>
+        <w:numPr>
+          <w:ilvl w:val="0"/>
+          <w:numId w:val="4"/>
+        </w:numPr>
+        <w:rPr>
+          <w:lang w:val="en-US"/>
+        </w:rPr>
+      </w:pPr>
+      <w:r>
+        <w:rPr>
+          <w:lang w:val="en-US"/>
+        </w:rPr>
+        <w:t>Put “</w:t>
+      </w:r>
+      <w:r>
+        <w:rPr>
+          <w:lang w:val="en-US"/>
+        </w:rPr>
+        <w:t>EATester</w:t>
+      </w:r>
       <w:r>
         <w:rPr>
           <w:lang w:val="en-US"/>
@@ -740,14 +372,398 @@
         </w:rPr>
         <w:t>”, “</w:t>
       </w:r>
-      <w:proofErr w:type="spellStart"/>
       <w:r>
         <w:rPr>
           <w:lang w:val="en-US"/>
         </w:rPr>
         <w:t>zobristkey</w:t>
       </w:r>
-      <w:proofErr w:type="spellEnd"/>
+      <w:r>
+        <w:rPr>
+          <w:lang w:val="en-US"/>
+        </w:rPr>
+        <w:t>” and settings file in one folder.</w:t>
+      </w:r>
+    </w:p>
+    <w:p>
+      <w:pPr>
+        <w:pStyle w:val="ListParagraph"/>
+        <w:numPr>
+          <w:ilvl w:val="0"/>
+          <w:numId w:val="4"/>
+        </w:numPr>
+        <w:rPr>
+          <w:lang w:val="en-US"/>
+        </w:rPr>
+      </w:pPr>
+      <w:r>
+        <w:rPr>
+          <w:lang w:val="en-US"/>
+        </w:rPr>
+        <w:t>In the 3LOa execute example the problem solved is deceptive concatenation. For such problem you need to put the file with problem definition in the same folder as the rest of the files. In the example it is the “</w:t>
+      </w:r>
+      <w:r>
+        <w:rPr>
+          <w:lang w:val="en-US"/>
+        </w:rPr>
+        <w:t>dec_concat.txt</w:t>
+      </w:r>
+      <w:r>
+        <w:rPr>
+          <w:lang w:val="en-US"/>
+        </w:rPr>
+        <w:t>” file.</w:t>
+      </w:r>
+    </w:p>
+    <w:p>
+      <w:pPr>
+        <w:pStyle w:val="ListParagraph"/>
+        <w:numPr>
+          <w:ilvl w:val="0"/>
+          <w:numId w:val="4"/>
+        </w:numPr>
+        <w:rPr>
+          <w:lang w:val="en-US"/>
+        </w:rPr>
+      </w:pPr>
+      <w:r>
+        <w:rPr>
+          <w:lang w:val="en-US"/>
+        </w:rPr>
+        <w:t>Finally, you need to create the entry file. The entry file contains the name of the settings file (and &lt;enter&gt; after the setting file name).</w:t>
+      </w:r>
+    </w:p>
+    <w:p>
+      <w:pPr>
+        <w:pStyle w:val="ListParagraph"/>
+        <w:numPr>
+          <w:ilvl w:val="0"/>
+          <w:numId w:val="4"/>
+        </w:numPr>
+        <w:rPr>
+          <w:lang w:val="en-US"/>
+        </w:rPr>
+      </w:pPr>
+      <w:r>
+        <w:rPr>
+          <w:lang w:val="en-US"/>
+        </w:rPr>
+        <w:t>To execute the program you type “</w:t>
+      </w:r>
+      <w:r>
+        <w:rPr>
+          <w:lang w:val="en-US"/>
+        </w:rPr>
+        <w:t>EATester</w:t>
+      </w:r>
+      <w:r>
+        <w:rPr>
+          <w:lang w:val="en-US"/>
+        </w:rPr>
+        <w:t>.exe</w:t>
+      </w:r>
+      <w:r>
+        <w:rPr>
+          <w:lang w:val="en-US"/>
+        </w:rPr>
+        <w:t xml:space="preserve"> 1”. For such command “</w:t>
+      </w:r>
+      <w:r>
+        <w:rPr>
+          <w:lang w:val="en-US"/>
+        </w:rPr>
+        <w:t>EATester</w:t>
+      </w:r>
+      <w:r>
+        <w:rPr>
+          <w:lang w:val="en-US"/>
+        </w:rPr>
+        <w:t>.exe</w:t>
+      </w:r>
+      <w:r>
+        <w:rPr>
+          <w:lang w:val="en-US"/>
+        </w:rPr>
+        <w:t>” will be executed with parameter “1” and it will consider the “1_entry.txt” file that contains the name of settings file.</w:t>
+      </w:r>
+    </w:p>
+    <w:p>
+      <w:pPr>
+        <w:pStyle w:val="ListParagraph"/>
+        <w:numPr>
+          <w:ilvl w:val="0"/>
+          <w:numId w:val="4"/>
+        </w:numPr>
+        <w:rPr>
+          <w:lang w:val="en-US"/>
+        </w:rPr>
+      </w:pPr>
+      <w:r>
+        <w:rPr>
+          <w:lang w:val="en-US"/>
+        </w:rPr>
+        <w:t>After the execution the following files will be created</w:t>
+      </w:r>
+      <w:r>
+        <w:rPr>
+          <w:lang w:val="en-US"/>
+        </w:rPr>
+        <w:t xml:space="preserve"> “1_out.txt” that contains the output information for the summery files and “3LO_&lt;experiment number&gt;.txt” that contains the full experiment log.</w:t>
+      </w:r>
+    </w:p>
+    <w:p>
+      <w:pPr>
+        <w:rPr>
+          <w:lang w:val="en-US"/>
+        </w:rPr>
+      </w:pPr>
+    </w:p>
+    <w:p>
+      <w:pPr>
+        <w:pStyle w:val="ListParagraph"/>
+        <w:numPr>
+          <w:ilvl w:val="0"/>
+          <w:numId w:val="3"/>
+        </w:numPr>
+        <w:rPr>
+          <w:lang w:val="en-US"/>
+        </w:rPr>
+      </w:pPr>
+      <w:r>
+        <w:rPr>
+          <w:lang w:val="en-US"/>
+        </w:rPr>
+        <w:t xml:space="preserve">To execute </w:t>
+      </w:r>
+      <w:r>
+        <w:rPr>
+          <w:lang w:val="en-US"/>
+        </w:rPr>
+        <w:t>ps</w:t>
+      </w:r>
+      <w:r>
+        <w:rPr>
+          <w:lang w:val="en-US"/>
+        </w:rPr>
+        <w:t>DSMGA2 you need to:</w:t>
+      </w:r>
+    </w:p>
+    <w:p>
+      <w:pPr>
+        <w:pStyle w:val="ListParagraph"/>
+        <w:numPr>
+          <w:ilvl w:val="0"/>
+          <w:numId w:val="4"/>
+        </w:numPr>
+        <w:rPr>
+          <w:lang w:val="en-US"/>
+        </w:rPr>
+      </w:pPr>
+      <w:r>
+        <w:rPr>
+          <w:lang w:val="en-US"/>
+        </w:rPr>
+        <w:t>Put “</w:t>
+      </w:r>
+      <w:r>
+        <w:rPr>
+          <w:lang w:val="en-US"/>
+        </w:rPr>
+        <w:t>EATester</w:t>
+      </w:r>
+      <w:r>
+        <w:rPr>
+          <w:lang w:val="en-US"/>
+        </w:rPr>
+        <w:t>.exe</w:t>
+      </w:r>
+      <w:r>
+        <w:rPr>
+          <w:lang w:val="en-US"/>
+        </w:rPr>
+        <w:t>”, “</w:t>
+      </w:r>
+      <w:r>
+        <w:rPr>
+          <w:lang w:val="en-US"/>
+        </w:rPr>
+        <w:t>zobristkey</w:t>
+      </w:r>
+      <w:r>
+        <w:rPr>
+          <w:lang w:val="en-US"/>
+        </w:rPr>
+        <w:t>” and settings file in one folder.</w:t>
+      </w:r>
+    </w:p>
+    <w:p>
+      <w:pPr>
+        <w:pStyle w:val="ListParagraph"/>
+        <w:numPr>
+          <w:ilvl w:val="0"/>
+          <w:numId w:val="4"/>
+        </w:numPr>
+        <w:rPr>
+          <w:lang w:val="en-US"/>
+        </w:rPr>
+      </w:pPr>
+      <w:r>
+        <w:rPr>
+          <w:lang w:val="en-US"/>
+        </w:rPr>
+        <w:t xml:space="preserve">In the </w:t>
+      </w:r>
+      <w:r>
+        <w:rPr>
+          <w:lang w:val="en-US"/>
+        </w:rPr>
+        <w:t xml:space="preserve">psDSMGA2 </w:t>
+      </w:r>
+      <w:r>
+        <w:rPr>
+          <w:lang w:val="en-US"/>
+        </w:rPr>
+        <w:t>example the problem solved is ising spin glass. For such problem you need to put the file with problem definition in the same folder as the rest of the files. In the example it is the “</w:t>
+      </w:r>
+      <w:r>
+        <w:rPr>
+          <w:lang w:val="en-US"/>
+        </w:rPr>
+        <w:t>IsingSpinGlass_pm_784_0</w:t>
+      </w:r>
+      <w:r>
+        <w:rPr>
+          <w:lang w:val="en-US"/>
+        </w:rPr>
+        <w:t>.txt</w:t>
+      </w:r>
+      <w:r>
+        <w:rPr>
+          <w:lang w:val="en-US"/>
+        </w:rPr>
+        <w:t>” file.</w:t>
+      </w:r>
+    </w:p>
+    <w:p>
+      <w:pPr>
+        <w:pStyle w:val="ListParagraph"/>
+        <w:numPr>
+          <w:ilvl w:val="0"/>
+          <w:numId w:val="4"/>
+        </w:numPr>
+        <w:rPr>
+          <w:lang w:val="en-US"/>
+        </w:rPr>
+      </w:pPr>
+      <w:r>
+        <w:rPr>
+          <w:lang w:val="en-US"/>
+        </w:rPr>
+        <w:t>Entry file the same as for 3LOa</w:t>
+      </w:r>
+    </w:p>
+    <w:p>
+      <w:pPr>
+        <w:pStyle w:val="ListParagraph"/>
+        <w:numPr>
+          <w:ilvl w:val="0"/>
+          <w:numId w:val="4"/>
+        </w:numPr>
+        <w:rPr>
+          <w:lang w:val="en-US"/>
+        </w:rPr>
+      </w:pPr>
+      <w:r>
+        <w:rPr>
+          <w:lang w:val="en-US"/>
+        </w:rPr>
+        <w:t>Execute the experiment in the same way as for 3LOa</w:t>
+      </w:r>
+    </w:p>
+    <w:p>
+      <w:pPr>
+        <w:pStyle w:val="ListParagraph"/>
+        <w:numPr>
+          <w:ilvl w:val="0"/>
+          <w:numId w:val="4"/>
+        </w:numPr>
+        <w:rPr>
+          <w:lang w:val="en-US"/>
+        </w:rPr>
+      </w:pPr>
+      <w:r>
+        <w:rPr>
+          <w:lang w:val="en-US"/>
+        </w:rPr>
+        <w:t>Output files will be the same as for 3LOa</w:t>
+      </w:r>
+    </w:p>
+    <w:p>
+      <w:pPr>
+        <w:rPr>
+          <w:lang w:val="en-US"/>
+        </w:rPr>
+      </w:pPr>
+    </w:p>
+    <w:p>
+      <w:pPr>
+        <w:pStyle w:val="ListParagraph"/>
+        <w:numPr>
+          <w:ilvl w:val="0"/>
+          <w:numId w:val="3"/>
+        </w:numPr>
+        <w:rPr>
+          <w:lang w:val="en-US"/>
+        </w:rPr>
+      </w:pPr>
+      <w:r>
+        <w:rPr>
+          <w:lang w:val="en-US"/>
+        </w:rPr>
+        <w:t>To execute P3 you need to:</w:t>
+      </w:r>
+    </w:p>
+    <w:p>
+      <w:pPr>
+        <w:pStyle w:val="ListParagraph"/>
+        <w:numPr>
+          <w:ilvl w:val="0"/>
+          <w:numId w:val="4"/>
+        </w:numPr>
+        <w:rPr>
+          <w:lang w:val="en-US"/>
+        </w:rPr>
+      </w:pPr>
+      <w:r>
+        <w:rPr>
+          <w:lang w:val="en-US"/>
+        </w:rPr>
+        <w:t>Put “</w:t>
+      </w:r>
+      <w:r>
+        <w:rPr>
+          <w:lang w:val="en-US"/>
+        </w:rPr>
+        <w:t>EATester</w:t>
+      </w:r>
+      <w:r>
+        <w:rPr>
+          <w:lang w:val="en-US"/>
+        </w:rPr>
+        <w:t>.exe</w:t>
+      </w:r>
+      <w:r>
+        <w:rPr>
+          <w:lang w:val="en-US"/>
+        </w:rPr>
+        <w:t>”, “</w:t>
+      </w:r>
+      <w:r>
+        <w:rPr>
+          <w:lang w:val="en-US"/>
+        </w:rPr>
+        <w:t>zobristkey</w:t>
+      </w:r>
       <w:r>
         <w:rPr>
           <w:lang w:val="en-US"/>
@@ -759,23 +775,7 @@
           <w:b/>
           <w:lang w:val="en-US"/>
         </w:rPr>
-        <w:t>and “</w:t>
-      </w:r>
-      <w:proofErr w:type="spellStart"/>
-      <w:r>
-        <w:rPr>
-          <w:b/>
-          <w:lang w:val="en-US"/>
-        </w:rPr>
-        <w:t>default.cfg</w:t>
-      </w:r>
-      <w:proofErr w:type="spellEnd"/>
-      <w:r>
-        <w:rPr>
-          <w:b/>
-          <w:lang w:val="en-US"/>
-        </w:rPr>
-        <w:t>”</w:t>
+        <w:t>and “default.cfg”</w:t>
       </w:r>
       <w:r>
         <w:rPr>
@@ -786,7 +786,7 @@
     </w:p>
     <w:p>
       <w:pPr>
-        <w:pStyle w:val="Akapitzlist"/>
+        <w:pStyle w:val="ListParagraph"/>
         <w:numPr>
           <w:ilvl w:val="0"/>
           <w:numId w:val="4"/>
@@ -852,7 +852,7 @@
     </w:p>
     <w:p>
       <w:pPr>
-        <w:pStyle w:val="Akapitzlist"/>
+        <w:pStyle w:val="ListParagraph"/>
         <w:numPr>
           <w:ilvl w:val="0"/>
           <w:numId w:val="4"/>
@@ -865,12 +865,13 @@
         <w:rPr>
           <w:lang w:val="en-US"/>
         </w:rPr>
+        <w:lastRenderedPageBreak/>
         <w:t>Entry file the same as for 3LOa</w:t>
       </w:r>
     </w:p>
     <w:p>
       <w:pPr>
-        <w:pStyle w:val="Akapitzlist"/>
+        <w:pStyle w:val="ListParagraph"/>
         <w:numPr>
           <w:ilvl w:val="0"/>
           <w:numId w:val="4"/>
@@ -883,13 +884,12 @@
         <w:rPr>
           <w:lang w:val="en-US"/>
         </w:rPr>
-        <w:lastRenderedPageBreak/>
         <w:t>Execute the experiment in the same way as for 3LOa</w:t>
       </w:r>
     </w:p>
     <w:p>
       <w:pPr>
-        <w:pStyle w:val="Akapitzlist"/>
+        <w:pStyle w:val="ListParagraph"/>
         <w:numPr>
           <w:ilvl w:val="0"/>
           <w:numId w:val="4"/>
@@ -914,7 +914,7 @@
     </w:p>
     <w:p>
       <w:pPr>
-        <w:pStyle w:val="Akapitzlist"/>
+        <w:pStyle w:val="ListParagraph"/>
         <w:numPr>
           <w:ilvl w:val="0"/>
           <w:numId w:val="3"/>
@@ -929,7 +929,6 @@
         </w:rPr>
         <w:t xml:space="preserve">To execute </w:t>
       </w:r>
-      <w:proofErr w:type="spellStart"/>
       <w:r>
         <w:rPr>
           <w:lang w:val="en-US"/>
@@ -940,14 +939,7 @@
         <w:rPr>
           <w:lang w:val="en-US"/>
         </w:rPr>
-        <w:t>LTGA</w:t>
-      </w:r>
-      <w:proofErr w:type="spellEnd"/>
-      <w:r>
-        <w:rPr>
-          <w:lang w:val="en-US"/>
-        </w:rPr>
-        <w:t xml:space="preserve"> </w:t>
+        <w:t xml:space="preserve">LTGA </w:t>
       </w:r>
       <w:r>
         <w:rPr>
@@ -964,7 +956,7 @@
     </w:p>
     <w:p>
       <w:pPr>
-        <w:pStyle w:val="Akapitzlist"/>
+        <w:pStyle w:val="ListParagraph"/>
         <w:numPr>
           <w:ilvl w:val="0"/>
           <w:numId w:val="4"/>
@@ -977,26 +969,12 @@
         <w:rPr>
           <w:lang w:val="en-US"/>
         </w:rPr>
-        <w:t xml:space="preserve">In the LTGA execute example the problem solved is </w:t>
-      </w:r>
-      <w:proofErr w:type="spellStart"/>
-      <w:r>
-        <w:rPr>
-          <w:lang w:val="en-US"/>
-        </w:rPr>
-        <w:t>Rastrigin</w:t>
-      </w:r>
-      <w:proofErr w:type="spellEnd"/>
-      <w:r>
-        <w:rPr>
-          <w:lang w:val="en-US"/>
-        </w:rPr>
-        <w:t xml:space="preserve">. For such problem you do not need any additional the file with problem definition. </w:t>
-      </w:r>
-    </w:p>
-    <w:p>
-      <w:pPr>
-        <w:pStyle w:val="Akapitzlist"/>
+        <w:t xml:space="preserve">In the LTGA execute example the problem solved is Rastrigin. For such problem you do not need any additional the file with problem definition. </w:t>
+      </w:r>
+    </w:p>
+    <w:p>
+      <w:pPr>
+        <w:pStyle w:val="ListParagraph"/>
         <w:numPr>
           <w:ilvl w:val="0"/>
           <w:numId w:val="4"/>
@@ -1014,7 +992,7 @@
     </w:p>
     <w:p>
       <w:pPr>
-        <w:pStyle w:val="Akapitzlist"/>
+        <w:pStyle w:val="ListParagraph"/>
         <w:numPr>
           <w:ilvl w:val="0"/>
           <w:numId w:val="4"/>
@@ -1032,7 +1010,7 @@
     </w:p>
     <w:p>
       <w:pPr>
-        <w:pStyle w:val="Akapitzlist"/>
+        <w:pStyle w:val="ListParagraph"/>
         <w:numPr>
           <w:ilvl w:val="0"/>
           <w:numId w:val="4"/>
@@ -1058,7 +1036,7 @@
     </w:p>
     <w:p>
       <w:pPr>
-        <w:pStyle w:val="Akapitzlist"/>
+        <w:pStyle w:val="ListParagraph"/>
         <w:numPr>
           <w:ilvl w:val="0"/>
           <w:numId w:val="1"/>
@@ -1083,7 +1061,7 @@
     </w:p>
     <w:p>
       <w:pPr>
-        <w:pStyle w:val="Akapitzlist"/>
+        <w:pStyle w:val="ListParagraph"/>
         <w:numPr>
           <w:ilvl w:val="0"/>
           <w:numId w:val="1"/>
@@ -1144,21 +1122,7 @@
         <w:rPr>
           <w:lang w:val="en-US"/>
         </w:rPr>
-        <w:t xml:space="preserve">Thank you for downloading our </w:t>
-      </w:r>
-      <w:proofErr w:type="spellStart"/>
-      <w:r>
-        <w:rPr>
-          <w:lang w:val="en-US"/>
-        </w:rPr>
-        <w:t>sourcecodes</w:t>
-      </w:r>
-      <w:proofErr w:type="spellEnd"/>
-      <w:r>
-        <w:rPr>
-          <w:lang w:val="en-US"/>
-        </w:rPr>
-        <w:t xml:space="preserve"> and paying attention for our research. In case of any problem please do not hesitate to contact us using the following emails:</w:t>
+        <w:t>Thank you for downloading our sourcecodes and paying attention for our research. In case of any problem please do not hesitate to contact us using the following emails:</w:t>
       </w:r>
     </w:p>
     <w:p>
@@ -1171,7 +1135,7 @@
       <w:hyperlink r:id="rId7" w:history="1">
         <w:r>
           <w:rPr>
-            <w:rStyle w:val="Hipercze"/>
+            <w:rStyle w:val="Hyperlink"/>
             <w:lang w:val="en-US"/>
           </w:rPr>
           <w:t>marcin.komarnicki@pwr.edu.pl</w:t>
@@ -1186,7 +1150,7 @@
       <w:hyperlink r:id="rId8" w:history="1">
         <w:r>
           <w:rPr>
-            <w:rStyle w:val="Hipercze"/>
+            <w:rStyle w:val="Hyperlink"/>
             <w:lang w:val="en-US"/>
           </w:rPr>
           <w:t>michal.przewozniczek@pwr.edu.pl</w:t>
@@ -1218,16 +1182,8 @@
         <w:rPr>
           <w:lang w:val="en-US"/>
         </w:rPr>
-        <w:t xml:space="preserve">Marcin </w:t>
-      </w:r>
-      <w:proofErr w:type="spellStart"/>
-      <w:r>
-        <w:rPr>
-          <w:lang w:val="en-US"/>
-        </w:rPr>
-        <w:t>Komarnicki</w:t>
-      </w:r>
-      <w:proofErr w:type="spellEnd"/>
+        <w:t>Marcin Komarnicki</w:t>
+      </w:r>
     </w:p>
     <w:p>
       <w:pPr>
@@ -1240,16 +1196,8 @@
         <w:rPr>
           <w:lang w:val="en-US"/>
         </w:rPr>
-        <w:t xml:space="preserve">Michal </w:t>
-      </w:r>
-      <w:proofErr w:type="spellStart"/>
-      <w:r>
-        <w:rPr>
-          <w:lang w:val="en-US"/>
-        </w:rPr>
-        <w:t>Przewozniczek</w:t>
-      </w:r>
-      <w:proofErr w:type="spellEnd"/>
+        <w:t>Michal Przewozniczek</w:t>
+      </w:r>
     </w:p>
     <w:sectPr>
       <w:footerReference w:type="default" r:id="rId9"/>
@@ -1263,7 +1211,7 @@
 </file>
 
 <file path=word/endnotes.xml><?xml version="1.0" encoding="utf-8"?>
-<w:endnotes xmlns:wpc="http://schemas.microsoft.com/office/word/2010/wordprocessingCanvas" xmlns:cx="http://schemas.microsoft.com/office/drawing/2014/chartex" xmlns:cx1="http://schemas.microsoft.com/office/drawing/2015/9/8/chartex" xmlns:cx2="http://schemas.microsoft.com/office/drawing/2015/10/21/chartex" xmlns:cx3="http://schemas.microsoft.com/office/drawing/2016/5/9/chartex" xmlns:cx4="http://schemas.microsoft.com/office/drawing/2016/5/10/chartex" xmlns:cx5="http://schemas.microsoft.com/office/drawing/2016/5/11/chartex" xmlns:cx6="http://schemas.microsoft.com/office/drawing/2016/5/12/chartex" xmlns:cx7="http://schemas.microsoft.com/office/drawing/2016/5/13/chartex" xmlns:cx8="http://schemas.microsoft.com/office/drawing/2016/5/14/chartex" xmlns:mc="http://schemas.openxmlformats.org/markup-compatibility/2006" xmlns:aink="http://schemas.microsoft.com/office/drawing/2016/ink" xmlns:am3d="http://schemas.microsoft.com/office/drawing/2017/model3d" xmlns:o="urn:schemas-microsoft-com:office:office" xmlns:r="http://schemas.openxmlformats.org/officeDocument/2006/relationships" xmlns:m="http://schemas.openxmlformats.org/officeDocument/2006/math" xmlns:v="urn:schemas-microsoft-com:vml" xmlns:wp14="http://schemas.microsoft.com/office/word/2010/wordprocessingDrawing" xmlns:wp="http://schemas.openxmlformats.org/drawingml/2006/wordprocessingDrawing" xmlns:w10="urn:schemas-microsoft-com:office:word" xmlns:w="http://schemas.openxmlformats.org/wordprocessingml/2006/main" xmlns:w14="http://schemas.microsoft.com/office/word/2010/wordml" xmlns:w15="http://schemas.microsoft.com/office/word/2012/wordml" xmlns:w16cid="http://schemas.microsoft.com/office/word/2016/wordml/cid" xmlns:w16se="http://schemas.microsoft.com/office/word/2015/wordml/symex" xmlns:wpg="http://schemas.microsoft.com/office/word/2010/wordprocessingGroup" xmlns:wpi="http://schemas.microsoft.com/office/word/2010/wordprocessingInk" xmlns:wne="http://schemas.microsoft.com/office/word/2006/wordml" xmlns:wps="http://schemas.microsoft.com/office/word/2010/wordprocessingShape" mc:Ignorable="w14 w15 w16se w16cid wp14">
+<w:endnotes xmlns:wpc="http://schemas.microsoft.com/office/word/2010/wordprocessingCanvas" xmlns:cx="http://schemas.microsoft.com/office/drawing/2014/chartex" xmlns:mc="http://schemas.openxmlformats.org/markup-compatibility/2006" xmlns:o="urn:schemas-microsoft-com:office:office" xmlns:r="http://schemas.openxmlformats.org/officeDocument/2006/relationships" xmlns:m="http://schemas.openxmlformats.org/officeDocument/2006/math" xmlns:v="urn:schemas-microsoft-com:vml" xmlns:wp14="http://schemas.microsoft.com/office/word/2010/wordprocessingDrawing" xmlns:wp="http://schemas.openxmlformats.org/drawingml/2006/wordprocessingDrawing" xmlns:w10="urn:schemas-microsoft-com:office:word" xmlns:w="http://schemas.openxmlformats.org/wordprocessingml/2006/main" xmlns:w14="http://schemas.microsoft.com/office/word/2010/wordml" xmlns:w15="http://schemas.microsoft.com/office/word/2012/wordml" xmlns:w16se="http://schemas.microsoft.com/office/word/2015/wordml/symex" xmlns:wpg="http://schemas.microsoft.com/office/word/2010/wordprocessingGroup" xmlns:wpi="http://schemas.microsoft.com/office/word/2010/wordprocessingInk" xmlns:wne="http://schemas.microsoft.com/office/word/2006/wordml" xmlns:wps="http://schemas.microsoft.com/office/word/2010/wordprocessingShape" mc:Ignorable="w14 w15 w16se wp14">
   <w:endnote w:type="separator" w:id="-1">
     <w:p>
       <w:r>
@@ -1282,10 +1230,10 @@
 </file>
 
 <file path=word/footer1.xml><?xml version="1.0" encoding="utf-8"?>
-<w:ftr xmlns:wpc="http://schemas.microsoft.com/office/word/2010/wordprocessingCanvas" xmlns:cx="http://schemas.microsoft.com/office/drawing/2014/chartex" xmlns:cx1="http://schemas.microsoft.com/office/drawing/2015/9/8/chartex" xmlns:cx2="http://schemas.microsoft.com/office/drawing/2015/10/21/chartex" xmlns:cx3="http://schemas.microsoft.com/office/drawing/2016/5/9/chartex" xmlns:cx4="http://schemas.microsoft.com/office/drawing/2016/5/10/chartex" xmlns:cx5="http://schemas.microsoft.com/office/drawing/2016/5/11/chartex" xmlns:cx6="http://schemas.microsoft.com/office/drawing/2016/5/12/chartex" xmlns:cx7="http://schemas.microsoft.com/office/drawing/2016/5/13/chartex" xmlns:cx8="http://schemas.microsoft.com/office/drawing/2016/5/14/chartex" xmlns:mc="http://schemas.openxmlformats.org/markup-compatibility/2006" xmlns:aink="http://schemas.microsoft.com/office/drawing/2016/ink" xmlns:am3d="http://schemas.microsoft.com/office/drawing/2017/model3d" xmlns:o="urn:schemas-microsoft-com:office:office" xmlns:r="http://schemas.openxmlformats.org/officeDocument/2006/relationships" xmlns:m="http://schemas.openxmlformats.org/officeDocument/2006/math" xmlns:v="urn:schemas-microsoft-com:vml" xmlns:wp14="http://schemas.microsoft.com/office/word/2010/wordprocessingDrawing" xmlns:wp="http://schemas.openxmlformats.org/drawingml/2006/wordprocessingDrawing" xmlns:w10="urn:schemas-microsoft-com:office:word" xmlns:w="http://schemas.openxmlformats.org/wordprocessingml/2006/main" xmlns:w14="http://schemas.microsoft.com/office/word/2010/wordml" xmlns:w15="http://schemas.microsoft.com/office/word/2012/wordml" xmlns:w16cid="http://schemas.microsoft.com/office/word/2016/wordml/cid" xmlns:w16se="http://schemas.microsoft.com/office/word/2015/wordml/symex" xmlns:wpg="http://schemas.microsoft.com/office/word/2010/wordprocessingGroup" xmlns:wpi="http://schemas.microsoft.com/office/word/2010/wordprocessingInk" xmlns:wne="http://schemas.microsoft.com/office/word/2006/wordml" xmlns:wps="http://schemas.microsoft.com/office/word/2010/wordprocessingShape" mc:Ignorable="w14 w15 w16se w16cid wp14">
+<w:ftr xmlns:wpc="http://schemas.microsoft.com/office/word/2010/wordprocessingCanvas" xmlns:cx="http://schemas.microsoft.com/office/drawing/2014/chartex" xmlns:mc="http://schemas.openxmlformats.org/markup-compatibility/2006" xmlns:o="urn:schemas-microsoft-com:office:office" xmlns:r="http://schemas.openxmlformats.org/officeDocument/2006/relationships" xmlns:m="http://schemas.openxmlformats.org/officeDocument/2006/math" xmlns:v="urn:schemas-microsoft-com:vml" xmlns:wp14="http://schemas.microsoft.com/office/word/2010/wordprocessingDrawing" xmlns:wp="http://schemas.openxmlformats.org/drawingml/2006/wordprocessingDrawing" xmlns:w10="urn:schemas-microsoft-com:office:word" xmlns:w="http://schemas.openxmlformats.org/wordprocessingml/2006/main" xmlns:w14="http://schemas.microsoft.com/office/word/2010/wordml" xmlns:w15="http://schemas.microsoft.com/office/word/2012/wordml" xmlns:w16se="http://schemas.microsoft.com/office/word/2015/wordml/symex" xmlns:wpg="http://schemas.microsoft.com/office/word/2010/wordprocessingGroup" xmlns:wpi="http://schemas.microsoft.com/office/word/2010/wordprocessingInk" xmlns:wne="http://schemas.microsoft.com/office/word/2006/wordml" xmlns:wps="http://schemas.microsoft.com/office/word/2010/wordprocessingShape" mc:Ignorable="w14 w15 w16se wp14">
   <w:p>
     <w:pPr>
-      <w:pStyle w:val="Stopka"/>
+      <w:pStyle w:val="Footer"/>
       <w:jc w:val="right"/>
     </w:pPr>
     <w:r>
@@ -1335,7 +1283,7 @@
 </file>
 
 <file path=word/footnotes.xml><?xml version="1.0" encoding="utf-8"?>
-<w:footnotes xmlns:wpc="http://schemas.microsoft.com/office/word/2010/wordprocessingCanvas" xmlns:cx="http://schemas.microsoft.com/office/drawing/2014/chartex" xmlns:cx1="http://schemas.microsoft.com/office/drawing/2015/9/8/chartex" xmlns:cx2="http://schemas.microsoft.com/office/drawing/2015/10/21/chartex" xmlns:cx3="http://schemas.microsoft.com/office/drawing/2016/5/9/chartex" xmlns:cx4="http://schemas.microsoft.com/office/drawing/2016/5/10/chartex" xmlns:cx5="http://schemas.microsoft.com/office/drawing/2016/5/11/chartex" xmlns:cx6="http://schemas.microsoft.com/office/drawing/2016/5/12/chartex" xmlns:cx7="http://schemas.microsoft.com/office/drawing/2016/5/13/chartex" xmlns:cx8="http://schemas.microsoft.com/office/drawing/2016/5/14/chartex" xmlns:mc="http://schemas.openxmlformats.org/markup-compatibility/2006" xmlns:aink="http://schemas.microsoft.com/office/drawing/2016/ink" xmlns:am3d="http://schemas.microsoft.com/office/drawing/2017/model3d" xmlns:o="urn:schemas-microsoft-com:office:office" xmlns:r="http://schemas.openxmlformats.org/officeDocument/2006/relationships" xmlns:m="http://schemas.openxmlformats.org/officeDocument/2006/math" xmlns:v="urn:schemas-microsoft-com:vml" xmlns:wp14="http://schemas.microsoft.com/office/word/2010/wordprocessingDrawing" xmlns:wp="http://schemas.openxmlformats.org/drawingml/2006/wordprocessingDrawing" xmlns:w10="urn:schemas-microsoft-com:office:word" xmlns:w="http://schemas.openxmlformats.org/wordprocessingml/2006/main" xmlns:w14="http://schemas.microsoft.com/office/word/2010/wordml" xmlns:w15="http://schemas.microsoft.com/office/word/2012/wordml" xmlns:w16cid="http://schemas.microsoft.com/office/word/2016/wordml/cid" xmlns:w16se="http://schemas.microsoft.com/office/word/2015/wordml/symex" xmlns:wpg="http://schemas.microsoft.com/office/word/2010/wordprocessingGroup" xmlns:wpi="http://schemas.microsoft.com/office/word/2010/wordprocessingInk" xmlns:wne="http://schemas.microsoft.com/office/word/2006/wordml" xmlns:wps="http://schemas.microsoft.com/office/word/2010/wordprocessingShape" mc:Ignorable="w14 w15 w16se w16cid wp14">
+<w:footnotes xmlns:wpc="http://schemas.microsoft.com/office/word/2010/wordprocessingCanvas" xmlns:cx="http://schemas.microsoft.com/office/drawing/2014/chartex" xmlns:mc="http://schemas.openxmlformats.org/markup-compatibility/2006" xmlns:o="urn:schemas-microsoft-com:office:office" xmlns:r="http://schemas.openxmlformats.org/officeDocument/2006/relationships" xmlns:m="http://schemas.openxmlformats.org/officeDocument/2006/math" xmlns:v="urn:schemas-microsoft-com:vml" xmlns:wp14="http://schemas.microsoft.com/office/word/2010/wordprocessingDrawing" xmlns:wp="http://schemas.openxmlformats.org/drawingml/2006/wordprocessingDrawing" xmlns:w10="urn:schemas-microsoft-com:office:word" xmlns:w="http://schemas.openxmlformats.org/wordprocessingml/2006/main" xmlns:w14="http://schemas.microsoft.com/office/word/2010/wordml" xmlns:w15="http://schemas.microsoft.com/office/word/2012/wordml" xmlns:w16se="http://schemas.microsoft.com/office/word/2015/wordml/symex" xmlns:wpg="http://schemas.microsoft.com/office/word/2010/wordprocessingGroup" xmlns:wpi="http://schemas.microsoft.com/office/word/2010/wordprocessingInk" xmlns:wne="http://schemas.microsoft.com/office/word/2006/wordml" xmlns:wps="http://schemas.microsoft.com/office/word/2010/wordprocessingShape" mc:Ignorable="w14 w15 w16se wp14">
   <w:footnote w:type="separator" w:id="-1">
     <w:p>
       <w:r>
@@ -1354,7 +1302,7 @@
 </file>
 
 <file path=word/numbering.xml><?xml version="1.0" encoding="utf-8"?>
-<w:numbering xmlns:wpc="http://schemas.microsoft.com/office/word/2010/wordprocessingCanvas" xmlns:cx="http://schemas.microsoft.com/office/drawing/2014/chartex" xmlns:cx1="http://schemas.microsoft.com/office/drawing/2015/9/8/chartex" xmlns:cx2="http://schemas.microsoft.com/office/drawing/2015/10/21/chartex" xmlns:cx3="http://schemas.microsoft.com/office/drawing/2016/5/9/chartex" xmlns:cx4="http://schemas.microsoft.com/office/drawing/2016/5/10/chartex" xmlns:cx5="http://schemas.microsoft.com/office/drawing/2016/5/11/chartex" xmlns:cx6="http://schemas.microsoft.com/office/drawing/2016/5/12/chartex" xmlns:cx7="http://schemas.microsoft.com/office/drawing/2016/5/13/chartex" xmlns:cx8="http://schemas.microsoft.com/office/drawing/2016/5/14/chartex" xmlns:mc="http://schemas.openxmlformats.org/markup-compatibility/2006" xmlns:aink="http://schemas.microsoft.com/office/drawing/2016/ink" xmlns:am3d="http://schemas.microsoft.com/office/drawing/2017/model3d" xmlns:o="urn:schemas-microsoft-com:office:office" xmlns:r="http://schemas.openxmlformats.org/officeDocument/2006/relationships" xmlns:m="http://schemas.openxmlformats.org/officeDocument/2006/math" xmlns:v="urn:schemas-microsoft-com:vml" xmlns:wp14="http://schemas.microsoft.com/office/word/2010/wordprocessingDrawing" xmlns:wp="http://schemas.openxmlformats.org/drawingml/2006/wordprocessingDrawing" xmlns:w10="urn:schemas-microsoft-com:office:word" xmlns:w="http://schemas.openxmlformats.org/wordprocessingml/2006/main" xmlns:w14="http://schemas.microsoft.com/office/word/2010/wordml" xmlns:w15="http://schemas.microsoft.com/office/word/2012/wordml" xmlns:w16cid="http://schemas.microsoft.com/office/word/2016/wordml/cid" xmlns:w16se="http://schemas.microsoft.com/office/word/2015/wordml/symex" xmlns:wpg="http://schemas.microsoft.com/office/word/2010/wordprocessingGroup" xmlns:wpi="http://schemas.microsoft.com/office/word/2010/wordprocessingInk" xmlns:wne="http://schemas.microsoft.com/office/word/2006/wordml" xmlns:wps="http://schemas.microsoft.com/office/word/2010/wordprocessingShape" mc:Ignorable="w14 w15 w16se w16cid wp14">
+<w:numbering xmlns:wpc="http://schemas.microsoft.com/office/word/2010/wordprocessingCanvas" xmlns:cx="http://schemas.microsoft.com/office/drawing/2014/chartex" xmlns:mc="http://schemas.openxmlformats.org/markup-compatibility/2006" xmlns:o="urn:schemas-microsoft-com:office:office" xmlns:r="http://schemas.openxmlformats.org/officeDocument/2006/relationships" xmlns:m="http://schemas.openxmlformats.org/officeDocument/2006/math" xmlns:v="urn:schemas-microsoft-com:vml" xmlns:wp14="http://schemas.microsoft.com/office/word/2010/wordprocessingDrawing" xmlns:wp="http://schemas.openxmlformats.org/drawingml/2006/wordprocessingDrawing" xmlns:w10="urn:schemas-microsoft-com:office:word" xmlns:w="http://schemas.openxmlformats.org/wordprocessingml/2006/main" xmlns:w14="http://schemas.microsoft.com/office/word/2010/wordml" xmlns:w15="http://schemas.microsoft.com/office/word/2012/wordml" xmlns:w16se="http://schemas.microsoft.com/office/word/2015/wordml/symex" xmlns:wpg="http://schemas.microsoft.com/office/word/2010/wordprocessingGroup" xmlns:wpi="http://schemas.microsoft.com/office/word/2010/wordprocessingInk" xmlns:wne="http://schemas.microsoft.com/office/word/2006/wordml" xmlns:wps="http://schemas.microsoft.com/office/word/2010/wordprocessingShape" mc:Ignorable="w14 w15 w16se wp14">
   <w:abstractNum w:abstractNumId="0" w15:restartNumberingAfterBreak="0">
     <w:nsid w:val="12352671"/>
     <w:multiLevelType w:val="hybridMultilevel"/>
@@ -1751,7 +1699,7 @@
 </file>
 
 <file path=word/styles.xml><?xml version="1.0" encoding="utf-8"?>
-<w:styles xmlns:mc="http://schemas.openxmlformats.org/markup-compatibility/2006" xmlns:r="http://schemas.openxmlformats.org/officeDocument/2006/relationships" xmlns:w="http://schemas.openxmlformats.org/wordprocessingml/2006/main" xmlns:w14="http://schemas.microsoft.com/office/word/2010/wordml" xmlns:w15="http://schemas.microsoft.com/office/word/2012/wordml" xmlns:w16cid="http://schemas.microsoft.com/office/word/2016/wordml/cid" xmlns:w16se="http://schemas.microsoft.com/office/word/2015/wordml/symex" mc:Ignorable="w14 w15 w16se w16cid">
+<w:styles xmlns:mc="http://schemas.openxmlformats.org/markup-compatibility/2006" xmlns:r="http://schemas.openxmlformats.org/officeDocument/2006/relationships" xmlns:w="http://schemas.openxmlformats.org/wordprocessingml/2006/main" xmlns:w14="http://schemas.microsoft.com/office/word/2010/wordml" xmlns:w15="http://schemas.microsoft.com/office/word/2012/wordml" xmlns:w16se="http://schemas.microsoft.com/office/word/2015/wordml/symex" mc:Ignorable="w14 w15 w16se">
   <w:docDefaults>
     <w:rPrDefault>
       <w:rPr>
@@ -1767,7 +1715,7 @@
       </w:pPr>
     </w:pPrDefault>
   </w:docDefaults>
-  <w:latentStyles w:defLockedState="0" w:defUIPriority="99" w:defSemiHidden="0" w:defUnhideWhenUsed="0" w:defQFormat="0" w:count="376">
+  <w:latentStyles w:defLockedState="0" w:defUIPriority="99" w:defSemiHidden="0" w:defUnhideWhenUsed="0" w:defQFormat="0" w:count="371">
     <w:lsdException w:name="Normal" w:uiPriority="0" w:qFormat="1"/>
     <w:lsdException w:name="heading 1" w:uiPriority="9" w:qFormat="1"/>
     <w:lsdException w:name="heading 2" w:semiHidden="1" w:uiPriority="9" w:unhideWhenUsed="1" w:qFormat="1"/>
@@ -1873,6 +1821,7 @@
     <w:lsdException w:name="HTML Sample" w:semiHidden="1" w:unhideWhenUsed="1"/>
     <w:lsdException w:name="HTML Typewriter" w:semiHidden="1" w:unhideWhenUsed="1"/>
     <w:lsdException w:name="HTML Variable" w:semiHidden="1" w:unhideWhenUsed="1"/>
+    <w:lsdException w:name="Normal Table" w:semiHidden="1" w:unhideWhenUsed="1"/>
     <w:lsdException w:name="annotation subject" w:semiHidden="1" w:unhideWhenUsed="1"/>
     <w:lsdException w:name="No List" w:semiHidden="1" w:unhideWhenUsed="1"/>
     <w:lsdException w:name="Outline List 1" w:semiHidden="1" w:unhideWhenUsed="1"/>
@@ -1915,8 +1864,11 @@
     <w:lsdException w:name="Table Contemporary" w:semiHidden="1" w:unhideWhenUsed="1"/>
     <w:lsdException w:name="Table Elegant" w:semiHidden="1" w:unhideWhenUsed="1"/>
     <w:lsdException w:name="Table Professional" w:semiHidden="1" w:unhideWhenUsed="1"/>
+    <w:lsdException w:name="Table Subtle 1" w:semiHidden="1" w:unhideWhenUsed="1"/>
     <w:lsdException w:name="Table Subtle 2" w:semiHidden="1" w:unhideWhenUsed="1"/>
     <w:lsdException w:name="Table Web 1" w:semiHidden="1" w:unhideWhenUsed="1"/>
+    <w:lsdException w:name="Table Web 2" w:semiHidden="1" w:unhideWhenUsed="1"/>
+    <w:lsdException w:name="Table Web 3" w:semiHidden="1" w:unhideWhenUsed="1"/>
     <w:lsdException w:name="Balloon Text" w:semiHidden="1" w:unhideWhenUsed="1"/>
     <w:lsdException w:name="Table Grid" w:uiPriority="59"/>
     <w:lsdException w:name="Table Theme" w:semiHidden="1" w:unhideWhenUsed="1"/>
@@ -2135,13 +2087,8 @@
     <w:lsdException w:name="List Table 5 Dark Accent 6" w:uiPriority="50"/>
     <w:lsdException w:name="List Table 6 Colorful Accent 6" w:uiPriority="51"/>
     <w:lsdException w:name="List Table 7 Colorful Accent 6" w:uiPriority="52"/>
-    <w:lsdException w:name="Mention" w:semiHidden="1" w:unhideWhenUsed="1"/>
-    <w:lsdException w:name="Smart Hyperlink" w:semiHidden="1" w:unhideWhenUsed="1"/>
-    <w:lsdException w:name="Hashtag" w:semiHidden="1" w:unhideWhenUsed="1"/>
-    <w:lsdException w:name="Unresolved Mention" w:semiHidden="1" w:unhideWhenUsed="1"/>
-    <w:lsdException w:name="Smart Link" w:semiHidden="1" w:unhideWhenUsed="1"/>
   </w:latentStyles>
-  <w:style w:type="paragraph" w:default="1" w:styleId="Normalny">
+  <w:style w:type="paragraph" w:default="1" w:styleId="Normal">
     <w:name w:val="Normal"/>
     <w:qFormat/>
     <w:rsid w:val="00A90338"/>
@@ -2150,13 +2097,13 @@
       <w:sz w:val="24"/>
     </w:rPr>
   </w:style>
-  <w:style w:type="character" w:default="1" w:styleId="Domylnaczcionkaakapitu">
+  <w:style w:type="character" w:default="1" w:styleId="DefaultParagraphFont">
     <w:name w:val="Default Paragraph Font"/>
     <w:uiPriority w:val="1"/>
     <w:semiHidden/>
     <w:unhideWhenUsed/>
   </w:style>
-  <w:style w:type="table" w:default="1" w:styleId="Standardowy">
+  <w:style w:type="table" w:default="1" w:styleId="TableNormal">
     <w:name w:val="Normal Table"/>
     <w:uiPriority w:val="99"/>
     <w:semiHidden/>
@@ -2171,15 +2118,15 @@
       </w:tblCellMar>
     </w:tblPr>
   </w:style>
-  <w:style w:type="numbering" w:default="1" w:styleId="Bezlisty">
+  <w:style w:type="numbering" w:default="1" w:styleId="NoList">
     <w:name w:val="No List"/>
     <w:uiPriority w:val="99"/>
     <w:semiHidden/>
     <w:unhideWhenUsed/>
   </w:style>
-  <w:style w:type="paragraph" w:styleId="Akapitzlist">
+  <w:style w:type="paragraph" w:styleId="ListParagraph">
     <w:name w:val="List Paragraph"/>
-    <w:basedOn w:val="Normalny"/>
+    <w:basedOn w:val="Normal"/>
     <w:uiPriority w:val="34"/>
     <w:qFormat/>
     <w:rsid w:val="00B47599"/>
@@ -2188,10 +2135,10 @@
       <w:contextualSpacing/>
     </w:pPr>
   </w:style>
-  <w:style w:type="paragraph" w:styleId="Nagwek">
+  <w:style w:type="paragraph" w:styleId="Header">
     <w:name w:val="header"/>
-    <w:basedOn w:val="Normalny"/>
-    <w:link w:val="NagwekZnak"/>
+    <w:basedOn w:val="Normal"/>
+    <w:link w:val="HeaderChar"/>
     <w:uiPriority w:val="99"/>
     <w:unhideWhenUsed/>
     <w:rsid w:val="00DD49FA"/>
@@ -2202,10 +2149,10 @@
       </w:tabs>
     </w:pPr>
   </w:style>
-  <w:style w:type="character" w:customStyle="1" w:styleId="NagwekZnak">
-    <w:name w:val="Nagłówek Znak"/>
-    <w:basedOn w:val="Domylnaczcionkaakapitu"/>
-    <w:link w:val="Nagwek"/>
+  <w:style w:type="character" w:customStyle="1" w:styleId="HeaderChar">
+    <w:name w:val="Header Char"/>
+    <w:basedOn w:val="DefaultParagraphFont"/>
+    <w:link w:val="Header"/>
     <w:uiPriority w:val="99"/>
     <w:rsid w:val="00DD49FA"/>
     <w:rPr>
@@ -2213,10 +2160,10 @@
       <w:sz w:val="24"/>
     </w:rPr>
   </w:style>
-  <w:style w:type="paragraph" w:styleId="Stopka">
+  <w:style w:type="paragraph" w:styleId="Footer">
     <w:name w:val="footer"/>
-    <w:basedOn w:val="Normalny"/>
-    <w:link w:val="StopkaZnak"/>
+    <w:basedOn w:val="Normal"/>
+    <w:link w:val="FooterChar"/>
     <w:uiPriority w:val="99"/>
     <w:unhideWhenUsed/>
     <w:rsid w:val="00DD49FA"/>
@@ -2227,10 +2174,10 @@
       </w:tabs>
     </w:pPr>
   </w:style>
-  <w:style w:type="character" w:customStyle="1" w:styleId="StopkaZnak">
-    <w:name w:val="Stopka Znak"/>
-    <w:basedOn w:val="Domylnaczcionkaakapitu"/>
-    <w:link w:val="Stopka"/>
+  <w:style w:type="character" w:customStyle="1" w:styleId="FooterChar">
+    <w:name w:val="Footer Char"/>
+    <w:basedOn w:val="DefaultParagraphFont"/>
+    <w:link w:val="Footer"/>
     <w:uiPriority w:val="99"/>
     <w:rsid w:val="00DD49FA"/>
     <w:rPr>
@@ -2238,9 +2185,9 @@
       <w:sz w:val="24"/>
     </w:rPr>
   </w:style>
-  <w:style w:type="character" w:styleId="Hipercze">
+  <w:style w:type="character" w:styleId="Hyperlink">
     <w:name w:val="Hyperlink"/>
-    <w:basedOn w:val="Domylnaczcionkaakapitu"/>
+    <w:basedOn w:val="DefaultParagraphFont"/>
     <w:uiPriority w:val="99"/>
     <w:unhideWhenUsed/>
     <w:rsid w:val="004F4470"/>

</xml_diff>